<commit_message>
add: [SimpleStorage] working with etherjs
</commit_message>
<xml_diff>
--- a/diary.docx
+++ b/diary.docx
@@ -226,6 +226,31 @@
         </w:rPr>
         <w:t xml:space="preserve"> </w:t>
       </w:r>
+      <w:r>
+        <w:rPr>
+          <w:color w:val="1F3864" w:themeColor="accent1" w:themeShade="80"/>
+          <w:sz w:val="24"/>
+          <w:szCs w:val="24"/>
+        </w:rPr>
+        <w:t>basics</w:t>
+      </w:r>
+    </w:p>
+    <w:p>
+      <w:pPr>
+        <w:rPr>
+          <w:color w:val="1F3864" w:themeColor="accent1" w:themeShade="80"/>
+          <w:sz w:val="24"/>
+          <w:szCs w:val="24"/>
+        </w:rPr>
+      </w:pPr>
+      <w:r>
+        <w:rPr>
+          <w:color w:val="1F3864" w:themeColor="accent1" w:themeShade="80"/>
+          <w:sz w:val="24"/>
+          <w:szCs w:val="24"/>
+        </w:rPr>
+        <w:t>Coded **</w:t>
+      </w:r>
     </w:p>
     <w:p>
       <w:pPr>
@@ -242,6 +267,198 @@
           <w:szCs w:val="24"/>
         </w:rPr>
         <w:t xml:space="preserve">50min – 4:31min </w:t>
+      </w:r>
+    </w:p>
+    <w:p>
+      <w:pPr>
+        <w:rPr>
+          <w:color w:val="1F3864" w:themeColor="accent1" w:themeShade="80"/>
+          <w:sz w:val="24"/>
+          <w:szCs w:val="24"/>
+        </w:rPr>
+      </w:pPr>
+    </w:p>
+    <w:p>
+      <w:pPr>
+        <w:rPr>
+          <w:color w:val="0D0D0D" w:themeColor="text1" w:themeTint="F2"/>
+          <w:sz w:val="40"/>
+          <w:szCs w:val="40"/>
+        </w:rPr>
+      </w:pPr>
+      <w:r>
+        <w:rPr>
+          <w:color w:val="0D0D0D" w:themeColor="text1" w:themeTint="F2"/>
+          <w:sz w:val="40"/>
+          <w:szCs w:val="40"/>
+        </w:rPr>
+        <w:t>1</w:t>
+      </w:r>
+      <w:r>
+        <w:rPr>
+          <w:color w:val="0D0D0D" w:themeColor="text1" w:themeTint="F2"/>
+          <w:sz w:val="40"/>
+          <w:szCs w:val="40"/>
+        </w:rPr>
+        <w:t>8</w:t>
+      </w:r>
+      <w:r>
+        <w:rPr>
+          <w:color w:val="0D0D0D" w:themeColor="text1" w:themeTint="F2"/>
+          <w:sz w:val="40"/>
+          <w:szCs w:val="40"/>
+        </w:rPr>
+        <w:t>-07-2022</w:t>
+      </w:r>
+    </w:p>
+    <w:p>
+      <w:pPr>
+        <w:rPr>
+          <w:color w:val="1F3864" w:themeColor="accent1" w:themeShade="80"/>
+          <w:sz w:val="24"/>
+          <w:szCs w:val="24"/>
+        </w:rPr>
+      </w:pPr>
+      <w:r>
+        <w:rPr>
+          <w:color w:val="1F3864" w:themeColor="accent1" w:themeShade="80"/>
+          <w:sz w:val="24"/>
+          <w:szCs w:val="24"/>
+        </w:rPr>
+        <w:t>Blockchain day -</w:t>
+      </w:r>
+      <w:r>
+        <w:rPr>
+          <w:color w:val="1F3864" w:themeColor="accent1" w:themeShade="80"/>
+          <w:sz w:val="24"/>
+          <w:szCs w:val="24"/>
+        </w:rPr>
+        <w:t>3</w:t>
+      </w:r>
+    </w:p>
+    <w:p>
+      <w:pPr>
+        <w:rPr>
+          <w:color w:val="1F3864" w:themeColor="accent1" w:themeShade="80"/>
+          <w:sz w:val="24"/>
+          <w:szCs w:val="24"/>
+        </w:rPr>
+      </w:pPr>
+      <w:r>
+        <w:rPr>
+          <w:color w:val="1F3864" w:themeColor="accent1" w:themeShade="80"/>
+          <w:sz w:val="24"/>
+          <w:szCs w:val="24"/>
+        </w:rPr>
+        <w:t>Created Fund Me project capable of accepting and giving funds</w:t>
+      </w:r>
+    </w:p>
+    <w:p>
+      <w:pPr>
+        <w:rPr>
+          <w:color w:val="1F3864" w:themeColor="accent1" w:themeShade="80"/>
+          <w:sz w:val="24"/>
+          <w:szCs w:val="24"/>
+        </w:rPr>
+      </w:pPr>
+      <w:r>
+        <w:rPr>
+          <w:color w:val="1F3864" w:themeColor="accent1" w:themeShade="80"/>
+          <w:sz w:val="24"/>
+          <w:szCs w:val="24"/>
+        </w:rPr>
+        <w:t>Coded ***</w:t>
+      </w:r>
+    </w:p>
+    <w:p>
+      <w:pPr>
+        <w:rPr>
+          <w:color w:val="1F3864" w:themeColor="accent1" w:themeShade="80"/>
+          <w:sz w:val="24"/>
+          <w:szCs w:val="24"/>
+        </w:rPr>
+      </w:pPr>
+      <w:r>
+        <w:rPr>
+          <w:color w:val="1F3864" w:themeColor="accent1" w:themeShade="80"/>
+          <w:sz w:val="24"/>
+          <w:szCs w:val="24"/>
+        </w:rPr>
+        <w:t xml:space="preserve">4:31min </w:t>
+      </w:r>
+      <w:r>
+        <w:rPr>
+          <w:color w:val="1F3864" w:themeColor="accent1" w:themeShade="80"/>
+          <w:sz w:val="24"/>
+          <w:szCs w:val="24"/>
+        </w:rPr>
+        <w:t xml:space="preserve">– </w:t>
+      </w:r>
+      <w:r>
+        <w:rPr>
+          <w:color w:val="1F3864" w:themeColor="accent1" w:themeShade="80"/>
+          <w:sz w:val="24"/>
+          <w:szCs w:val="24"/>
+        </w:rPr>
+        <w:t>8</w:t>
+      </w:r>
+      <w:r>
+        <w:rPr>
+          <w:color w:val="1F3864" w:themeColor="accent1" w:themeShade="80"/>
+          <w:sz w:val="24"/>
+          <w:szCs w:val="24"/>
+        </w:rPr>
+        <w:t>:</w:t>
+      </w:r>
+      <w:r>
+        <w:rPr>
+          <w:color w:val="1F3864" w:themeColor="accent1" w:themeShade="80"/>
+          <w:sz w:val="24"/>
+          <w:szCs w:val="24"/>
+        </w:rPr>
+        <w:t>00</w:t>
+      </w:r>
+      <w:r>
+        <w:rPr>
+          <w:color w:val="1F3864" w:themeColor="accent1" w:themeShade="80"/>
+          <w:sz w:val="24"/>
+          <w:szCs w:val="24"/>
+        </w:rPr>
+        <w:t xml:space="preserve">min </w:t>
+      </w:r>
+    </w:p>
+    <w:p>
+      <w:pPr>
+        <w:rPr>
+          <w:color w:val="1F3864" w:themeColor="accent1" w:themeShade="80"/>
+          <w:sz w:val="24"/>
+          <w:szCs w:val="24"/>
+        </w:rPr>
+      </w:pPr>
+    </w:p>
+    <w:p>
+      <w:pPr>
+        <w:rPr>
+          <w:color w:val="1F3864" w:themeColor="accent1" w:themeShade="80"/>
+          <w:sz w:val="24"/>
+          <w:szCs w:val="24"/>
+        </w:rPr>
+      </w:pPr>
+      <w:r>
+        <w:rPr>
+          <w:color w:val="1F3864" w:themeColor="accent1" w:themeShade="80"/>
+          <w:sz w:val="24"/>
+          <w:szCs w:val="24"/>
+        </w:rPr>
+        <w:t>Paused -</w:t>
+      </w:r>
+      <w:r>
+        <w:rPr>
+          <w:color w:val="1F3864" w:themeColor="accent1" w:themeShade="80"/>
+          <w:sz w:val="24"/>
+          <w:szCs w:val="24"/>
+        </w:rPr>
+        <w:t xml:space="preserve"> (06:46:16): Compiling our Solidity</w:t>
       </w:r>
     </w:p>
     <w:p>

</xml_diff>

<commit_message>
chore: [HardHatSimpleStorage] implementation done
</commit_message>
<xml_diff>
--- a/diary.docx
+++ b/diary.docx
@@ -439,6 +439,173 @@
     <w:p>
       <w:pPr>
         <w:rPr>
+          <w:color w:val="0D0D0D" w:themeColor="text1" w:themeTint="F2"/>
+          <w:sz w:val="40"/>
+          <w:szCs w:val="40"/>
+        </w:rPr>
+      </w:pPr>
+      <w:r>
+        <w:rPr>
+          <w:color w:val="0D0D0D" w:themeColor="text1" w:themeTint="F2"/>
+          <w:sz w:val="40"/>
+          <w:szCs w:val="40"/>
+        </w:rPr>
+        <w:t>1</w:t>
+      </w:r>
+      <w:r>
+        <w:rPr>
+          <w:color w:val="0D0D0D" w:themeColor="text1" w:themeTint="F2"/>
+          <w:sz w:val="40"/>
+          <w:szCs w:val="40"/>
+        </w:rPr>
+        <w:t>9</w:t>
+      </w:r>
+      <w:r>
+        <w:rPr>
+          <w:color w:val="0D0D0D" w:themeColor="text1" w:themeTint="F2"/>
+          <w:sz w:val="40"/>
+          <w:szCs w:val="40"/>
+        </w:rPr>
+        <w:t>-07-2022</w:t>
+      </w:r>
+    </w:p>
+    <w:p>
+      <w:pPr>
+        <w:rPr>
+          <w:color w:val="1F3864" w:themeColor="accent1" w:themeShade="80"/>
+          <w:sz w:val="24"/>
+          <w:szCs w:val="24"/>
+        </w:rPr>
+      </w:pPr>
+      <w:r>
+        <w:rPr>
+          <w:color w:val="1F3864" w:themeColor="accent1" w:themeShade="80"/>
+          <w:sz w:val="24"/>
+          <w:szCs w:val="24"/>
+        </w:rPr>
+        <w:t>Blockchain day -</w:t>
+      </w:r>
+      <w:r>
+        <w:rPr>
+          <w:color w:val="1F3864" w:themeColor="accent1" w:themeShade="80"/>
+          <w:sz w:val="24"/>
+          <w:szCs w:val="24"/>
+        </w:rPr>
+        <w:t>4</w:t>
+      </w:r>
+    </w:p>
+    <w:p>
+      <w:pPr>
+        <w:rPr>
+          <w:color w:val="1F3864" w:themeColor="accent1" w:themeShade="80"/>
+          <w:sz w:val="24"/>
+          <w:szCs w:val="24"/>
+        </w:rPr>
+      </w:pPr>
+      <w:r>
+        <w:rPr>
+          <w:color w:val="1F3864" w:themeColor="accent1" w:themeShade="80"/>
+          <w:sz w:val="24"/>
+          <w:szCs w:val="24"/>
+        </w:rPr>
+        <w:t>Created Fund Me project capable of accepting and giving funds</w:t>
+      </w:r>
+    </w:p>
+    <w:p>
+      <w:pPr>
+        <w:rPr>
+          <w:color w:val="1F3864" w:themeColor="accent1" w:themeShade="80"/>
+          <w:sz w:val="24"/>
+          <w:szCs w:val="24"/>
+        </w:rPr>
+      </w:pPr>
+      <w:r>
+        <w:rPr>
+          <w:color w:val="1F3864" w:themeColor="accent1" w:themeShade="80"/>
+          <w:sz w:val="24"/>
+          <w:szCs w:val="24"/>
+        </w:rPr>
+        <w:t>Coded ***</w:t>
+      </w:r>
+    </w:p>
+    <w:p>
+      <w:pPr>
+        <w:rPr>
+          <w:color w:val="1F3864" w:themeColor="accent1" w:themeShade="80"/>
+          <w:sz w:val="24"/>
+          <w:szCs w:val="24"/>
+        </w:rPr>
+      </w:pPr>
+      <w:r>
+        <w:rPr>
+          <w:color w:val="1F3864" w:themeColor="accent1" w:themeShade="80"/>
+          <w:sz w:val="24"/>
+          <w:szCs w:val="24"/>
+        </w:rPr>
+        <w:t>8:00</w:t>
+      </w:r>
+      <w:r>
+        <w:rPr>
+          <w:color w:val="1F3864" w:themeColor="accent1" w:themeShade="80"/>
+          <w:sz w:val="24"/>
+          <w:szCs w:val="24"/>
+        </w:rPr>
+        <w:t xml:space="preserve"> min – </w:t>
+      </w:r>
+      <w:r>
+        <w:rPr>
+          <w:color w:val="1F3864" w:themeColor="accent1" w:themeShade="80"/>
+          <w:sz w:val="24"/>
+          <w:szCs w:val="24"/>
+        </w:rPr>
+        <w:t>10</w:t>
+      </w:r>
+      <w:r>
+        <w:rPr>
+          <w:color w:val="1F3864" w:themeColor="accent1" w:themeShade="80"/>
+          <w:sz w:val="24"/>
+          <w:szCs w:val="24"/>
+        </w:rPr>
+        <w:t>:</w:t>
+      </w:r>
+      <w:r>
+        <w:rPr>
+          <w:color w:val="1F3864" w:themeColor="accent1" w:themeShade="80"/>
+          <w:sz w:val="24"/>
+          <w:szCs w:val="24"/>
+        </w:rPr>
+        <w:t>00</w:t>
+      </w:r>
+      <w:r>
+        <w:rPr>
+          <w:color w:val="1F3864" w:themeColor="accent1" w:themeShade="80"/>
+          <w:sz w:val="24"/>
+          <w:szCs w:val="24"/>
+        </w:rPr>
+        <w:t xml:space="preserve">min </w:t>
+      </w:r>
+    </w:p>
+    <w:p>
+      <w:pPr>
+        <w:rPr>
+          <w:color w:val="1F3864" w:themeColor="accent1" w:themeShade="80"/>
+          <w:sz w:val="24"/>
+          <w:szCs w:val="24"/>
+        </w:rPr>
+      </w:pPr>
+    </w:p>
+    <w:p>
+      <w:pPr>
+        <w:rPr>
+          <w:color w:val="1F3864" w:themeColor="accent1" w:themeShade="80"/>
+          <w:sz w:val="24"/>
+          <w:szCs w:val="24"/>
+        </w:rPr>
+      </w:pPr>
+    </w:p>
+    <w:p>
+      <w:pPr>
+        <w:rPr>
           <w:color w:val="1F3864" w:themeColor="accent1" w:themeShade="80"/>
           <w:sz w:val="24"/>
           <w:szCs w:val="24"/>
@@ -458,7 +625,63 @@
           <w:sz w:val="24"/>
           <w:szCs w:val="24"/>
         </w:rPr>
-        <w:t xml:space="preserve"> (06:46:16): Compiling our Solidity</w:t>
+        <w:t xml:space="preserve"> (</w:t>
+      </w:r>
+      <w:r>
+        <w:rPr>
+          <w:color w:val="1F3864" w:themeColor="accent1" w:themeShade="80"/>
+          <w:sz w:val="24"/>
+          <w:szCs w:val="24"/>
+        </w:rPr>
+        <w:t>10</w:t>
+      </w:r>
+      <w:r>
+        <w:rPr>
+          <w:color w:val="1F3864" w:themeColor="accent1" w:themeShade="80"/>
+          <w:sz w:val="24"/>
+          <w:szCs w:val="24"/>
+        </w:rPr>
+        <w:t>:</w:t>
+      </w:r>
+      <w:r>
+        <w:rPr>
+          <w:color w:val="1F3864" w:themeColor="accent1" w:themeShade="80"/>
+          <w:sz w:val="24"/>
+          <w:szCs w:val="24"/>
+        </w:rPr>
+        <w:t>00</w:t>
+      </w:r>
+      <w:r>
+        <w:rPr>
+          <w:color w:val="1F3864" w:themeColor="accent1" w:themeShade="80"/>
+          <w:sz w:val="24"/>
+          <w:szCs w:val="24"/>
+        </w:rPr>
+        <w:t>:</w:t>
+      </w:r>
+      <w:r>
+        <w:rPr>
+          <w:color w:val="1F3864" w:themeColor="accent1" w:themeShade="80"/>
+          <w:sz w:val="24"/>
+          <w:szCs w:val="24"/>
+        </w:rPr>
+        <w:t>5</w:t>
+      </w:r>
+      <w:r>
+        <w:rPr>
+          <w:color w:val="1F3864" w:themeColor="accent1" w:themeShade="80"/>
+          <w:sz w:val="24"/>
+          <w:szCs w:val="24"/>
+        </w:rPr>
+        <w:t>0</w:t>
+      </w:r>
+      <w:r>
+        <w:rPr>
+          <w:color w:val="1F3864" w:themeColor="accent1" w:themeShade="80"/>
+          <w:sz w:val="24"/>
+          <w:szCs w:val="24"/>
+        </w:rPr>
+        <w:t xml:space="preserve">): </w:t>
       </w:r>
     </w:p>
     <w:p>
@@ -884,6 +1107,7 @@
   <w:style w:type="paragraph" w:default="1" w:styleId="Normal">
     <w:name w:val="Normal"/>
     <w:qFormat/>
+    <w:rsid w:val="006C4B71"/>
   </w:style>
   <w:style w:type="character" w:default="1" w:styleId="DefaultParagraphFont">
     <w:name w:val="Default Paragraph Font"/>

</xml_diff>

<commit_message>
chore: [HardhatFundMe] deploy to rinkbey ganache scripts add
</commit_message>
<xml_diff>
--- a/diary.docx
+++ b/diary.docx
@@ -508,6 +508,200 @@
           <w:sz w:val="24"/>
           <w:szCs w:val="24"/>
         </w:rPr>
+        <w:t xml:space="preserve">Created Fund Me </w:t>
+      </w:r>
+      <w:r>
+        <w:rPr>
+          <w:color w:val="1F3864" w:themeColor="accent1" w:themeShade="80"/>
+          <w:sz w:val="24"/>
+          <w:szCs w:val="24"/>
+        </w:rPr>
+        <w:t>, HardHat deploy to rinkbey, ganache …</w:t>
+      </w:r>
+    </w:p>
+    <w:p>
+      <w:pPr>
+        <w:rPr>
+          <w:color w:val="1F3864" w:themeColor="accent1" w:themeShade="80"/>
+          <w:sz w:val="24"/>
+          <w:szCs w:val="24"/>
+        </w:rPr>
+      </w:pPr>
+      <w:r>
+        <w:rPr>
+          <w:color w:val="1F3864" w:themeColor="accent1" w:themeShade="80"/>
+          <w:sz w:val="24"/>
+          <w:szCs w:val="24"/>
+        </w:rPr>
+        <w:t>Coded ***</w:t>
+      </w:r>
+      <w:r>
+        <w:rPr>
+          <w:color w:val="1F3864" w:themeColor="accent1" w:themeShade="80"/>
+          <w:sz w:val="24"/>
+          <w:szCs w:val="24"/>
+        </w:rPr>
+        <w:t>*</w:t>
+      </w:r>
+    </w:p>
+    <w:p>
+      <w:pPr>
+        <w:rPr>
+          <w:color w:val="1F3864" w:themeColor="accent1" w:themeShade="80"/>
+          <w:sz w:val="24"/>
+          <w:szCs w:val="24"/>
+        </w:rPr>
+      </w:pPr>
+      <w:r>
+        <w:rPr>
+          <w:color w:val="1F3864" w:themeColor="accent1" w:themeShade="80"/>
+          <w:sz w:val="24"/>
+          <w:szCs w:val="24"/>
+        </w:rPr>
+        <w:t>8:00</w:t>
+      </w:r>
+      <w:r>
+        <w:rPr>
+          <w:color w:val="1F3864" w:themeColor="accent1" w:themeShade="80"/>
+          <w:sz w:val="24"/>
+          <w:szCs w:val="24"/>
+        </w:rPr>
+        <w:t xml:space="preserve"> min – </w:t>
+      </w:r>
+      <w:r>
+        <w:rPr>
+          <w:color w:val="1F3864" w:themeColor="accent1" w:themeShade="80"/>
+          <w:sz w:val="24"/>
+          <w:szCs w:val="24"/>
+        </w:rPr>
+        <w:t>11</w:t>
+      </w:r>
+      <w:r>
+        <w:rPr>
+          <w:color w:val="1F3864" w:themeColor="accent1" w:themeShade="80"/>
+          <w:sz w:val="24"/>
+          <w:szCs w:val="24"/>
+        </w:rPr>
+        <w:t>:</w:t>
+      </w:r>
+      <w:r>
+        <w:rPr>
+          <w:color w:val="1F3864" w:themeColor="accent1" w:themeShade="80"/>
+          <w:sz w:val="24"/>
+          <w:szCs w:val="24"/>
+        </w:rPr>
+        <w:t>00</w:t>
+      </w:r>
+      <w:r>
+        <w:rPr>
+          <w:color w:val="1F3864" w:themeColor="accent1" w:themeShade="80"/>
+          <w:sz w:val="24"/>
+          <w:szCs w:val="24"/>
+        </w:rPr>
+        <w:t xml:space="preserve">min </w:t>
+      </w:r>
+    </w:p>
+    <w:p>
+      <w:pPr>
+        <w:rPr>
+          <w:color w:val="1F3864" w:themeColor="accent1" w:themeShade="80"/>
+          <w:sz w:val="24"/>
+          <w:szCs w:val="24"/>
+        </w:rPr>
+      </w:pPr>
+    </w:p>
+    <w:p>
+      <w:pPr>
+        <w:rPr>
+          <w:color w:val="1F3864" w:themeColor="accent1" w:themeShade="80"/>
+          <w:sz w:val="24"/>
+          <w:szCs w:val="24"/>
+        </w:rPr>
+      </w:pPr>
+    </w:p>
+    <w:p>
+      <w:pPr>
+        <w:rPr>
+          <w:color w:val="1F3864" w:themeColor="accent1" w:themeShade="80"/>
+          <w:sz w:val="24"/>
+          <w:szCs w:val="24"/>
+        </w:rPr>
+      </w:pPr>
+    </w:p>
+    <w:p>
+      <w:pPr>
+        <w:rPr>
+          <w:color w:val="1F3864" w:themeColor="accent1" w:themeShade="80"/>
+          <w:sz w:val="24"/>
+          <w:szCs w:val="24"/>
+        </w:rPr>
+      </w:pPr>
+    </w:p>
+    <w:p>
+      <w:pPr>
+        <w:rPr>
+          <w:color w:val="0D0D0D" w:themeColor="text1" w:themeTint="F2"/>
+          <w:sz w:val="40"/>
+          <w:szCs w:val="40"/>
+        </w:rPr>
+      </w:pPr>
+      <w:r>
+        <w:rPr>
+          <w:color w:val="0D0D0D" w:themeColor="text1" w:themeTint="F2"/>
+          <w:sz w:val="40"/>
+          <w:szCs w:val="40"/>
+        </w:rPr>
+        <w:lastRenderedPageBreak/>
+        <w:t>20</w:t>
+      </w:r>
+      <w:r>
+        <w:rPr>
+          <w:color w:val="0D0D0D" w:themeColor="text1" w:themeTint="F2"/>
+          <w:sz w:val="40"/>
+          <w:szCs w:val="40"/>
+        </w:rPr>
+        <w:t>-07-2022</w:t>
+      </w:r>
+    </w:p>
+    <w:p>
+      <w:pPr>
+        <w:rPr>
+          <w:color w:val="1F3864" w:themeColor="accent1" w:themeShade="80"/>
+          <w:sz w:val="24"/>
+          <w:szCs w:val="24"/>
+        </w:rPr>
+      </w:pPr>
+      <w:r>
+        <w:rPr>
+          <w:color w:val="1F3864" w:themeColor="accent1" w:themeShade="80"/>
+          <w:sz w:val="24"/>
+          <w:szCs w:val="24"/>
+        </w:rPr>
+        <w:t>Blockchain day -</w:t>
+      </w:r>
+      <w:r>
+        <w:rPr>
+          <w:color w:val="1F3864" w:themeColor="accent1" w:themeShade="80"/>
+          <w:sz w:val="24"/>
+          <w:szCs w:val="24"/>
+        </w:rPr>
+        <w:t>5</w:t>
+      </w:r>
+    </w:p>
+    <w:p>
+      <w:pPr>
+        <w:rPr>
+          <w:color w:val="1F3864" w:themeColor="accent1" w:themeShade="80"/>
+          <w:sz w:val="24"/>
+          <w:szCs w:val="24"/>
+        </w:rPr>
+      </w:pPr>
+      <w:r>
+        <w:rPr>
+          <w:color w:val="1F3864" w:themeColor="accent1" w:themeShade="80"/>
+          <w:sz w:val="24"/>
+          <w:szCs w:val="24"/>
+        </w:rPr>
         <w:t>Created Fund Me project capable of accepting and giving funds</w:t>
       </w:r>
     </w:p>
@@ -525,7 +719,7 @@
           <w:sz w:val="24"/>
           <w:szCs w:val="24"/>
         </w:rPr>
-        <w:t>Coded ***</w:t>
+        <w:t>Coded ****</w:t>
       </w:r>
     </w:p>
     <w:p>
@@ -558,7 +752,7 @@
           <w:sz w:val="24"/>
           <w:szCs w:val="24"/>
         </w:rPr>
-        <w:t>10</w:t>
+        <w:t>11</w:t>
       </w:r>
       <w:r>
         <w:rPr>
@@ -602,15 +796,6 @@
           <w:szCs w:val="24"/>
         </w:rPr>
       </w:pPr>
-    </w:p>
-    <w:p>
-      <w:pPr>
-        <w:rPr>
-          <w:color w:val="1F3864" w:themeColor="accent1" w:themeShade="80"/>
-          <w:sz w:val="24"/>
-          <w:szCs w:val="24"/>
-        </w:rPr>
-      </w:pPr>
       <w:r>
         <w:rPr>
           <w:color w:val="1F3864" w:themeColor="accent1" w:themeShade="80"/>
@@ -633,7 +818,15 @@
           <w:sz w:val="24"/>
           <w:szCs w:val="24"/>
         </w:rPr>
-        <w:t>10</w:t>
+        <w:t>1</w:t>
+      </w:r>
+      <w:r>
+        <w:rPr>
+          <w:color w:val="1F3864" w:themeColor="accent1" w:themeShade="80"/>
+          <w:sz w:val="24"/>
+          <w:szCs w:val="24"/>
+        </w:rPr>
+        <w:t>1</w:t>
       </w:r>
       <w:r>
         <w:rPr>
@@ -665,14 +858,6 @@
           <w:sz w:val="24"/>
           <w:szCs w:val="24"/>
         </w:rPr>
-        <w:t>5</w:t>
-      </w:r>
-      <w:r>
-        <w:rPr>
-          <w:color w:val="1F3864" w:themeColor="accent1" w:themeShade="80"/>
-          <w:sz w:val="24"/>
-          <w:szCs w:val="24"/>
-        </w:rPr>
         <w:t>0</w:t>
       </w:r>
       <w:r>
@@ -681,7 +866,23 @@
           <w:sz w:val="24"/>
           <w:szCs w:val="24"/>
         </w:rPr>
+        <w:t>0</w:t>
+      </w:r>
+      <w:r>
+        <w:rPr>
+          <w:color w:val="1F3864" w:themeColor="accent1" w:themeShade="80"/>
+          <w:sz w:val="24"/>
+          <w:szCs w:val="24"/>
+        </w:rPr>
         <w:t xml:space="preserve">): </w:t>
+      </w:r>
+      <w:r>
+        <w:rPr>
+          <w:color w:val="1F3864" w:themeColor="accent1" w:themeShade="80"/>
+          <w:sz w:val="24"/>
+          <w:szCs w:val="24"/>
+        </w:rPr>
+        <w:t xml:space="preserve"> </w:t>
       </w:r>
     </w:p>
     <w:p>

</xml_diff>

<commit_message>
add: [Raffle] contracts compile success
</commit_message>
<xml_diff>
--- a/diary.docx
+++ b/diary.docx
@@ -542,7 +542,6 @@
           <w:szCs w:val="32"/>
         </w:rPr>
       </w:pPr>
-      <w:proofErr w:type="spellStart"/>
       <w:r>
         <w:rPr>
           <w:color w:val="1F3864" w:themeColor="accent1" w:themeShade="80"/>
@@ -557,60 +556,15 @@
           <w:sz w:val="32"/>
           <w:szCs w:val="32"/>
         </w:rPr>
-        <w:t>Fund</w:t>
-      </w:r>
-      <w:proofErr w:type="spellEnd"/>
-      <w:r>
-        <w:rPr>
-          <w:color w:val="1F3864" w:themeColor="accent1" w:themeShade="80"/>
-          <w:sz w:val="32"/>
-          <w:szCs w:val="32"/>
-        </w:rPr>
-        <w:t xml:space="preserve"> </w:t>
-      </w:r>
-      <w:proofErr w:type="gramStart"/>
-      <w:r>
-        <w:rPr>
-          <w:color w:val="1F3864" w:themeColor="accent1" w:themeShade="80"/>
-          <w:sz w:val="32"/>
-          <w:szCs w:val="32"/>
-        </w:rPr>
-        <w:t xml:space="preserve">Me </w:t>
-      </w:r>
-      <w:r>
-        <w:rPr>
-          <w:color w:val="1F3864" w:themeColor="accent1" w:themeShade="80"/>
-          <w:sz w:val="32"/>
-          <w:szCs w:val="32"/>
-        </w:rPr>
-        <w:t>,</w:t>
-      </w:r>
-      <w:proofErr w:type="gramEnd"/>
-      <w:r>
-        <w:rPr>
-          <w:color w:val="1F3864" w:themeColor="accent1" w:themeShade="80"/>
-          <w:sz w:val="32"/>
-          <w:szCs w:val="32"/>
-        </w:rPr>
-        <w:t xml:space="preserve"> deploy to </w:t>
-      </w:r>
-      <w:proofErr w:type="spellStart"/>
-      <w:r>
-        <w:rPr>
-          <w:color w:val="1F3864" w:themeColor="accent1" w:themeShade="80"/>
-          <w:sz w:val="32"/>
-          <w:szCs w:val="32"/>
-        </w:rPr>
-        <w:t>rinkbey</w:t>
-      </w:r>
-      <w:proofErr w:type="spellEnd"/>
-      <w:r>
-        <w:rPr>
-          <w:color w:val="1F3864" w:themeColor="accent1" w:themeShade="80"/>
-          <w:sz w:val="32"/>
-          <w:szCs w:val="32"/>
-        </w:rPr>
-        <w:t>, ganache …</w:t>
+        <w:t xml:space="preserve">Fund Me </w:t>
+      </w:r>
+      <w:r>
+        <w:rPr>
+          <w:color w:val="1F3864" w:themeColor="accent1" w:themeShade="80"/>
+          <w:sz w:val="32"/>
+          <w:szCs w:val="32"/>
+        </w:rPr>
+        <w:t>, deploy to rinkbey, ganache …</w:t>
       </w:r>
     </w:p>
     <w:p>
@@ -1018,52 +972,14 @@
           <w:szCs w:val="32"/>
         </w:rPr>
       </w:pPr>
-      <w:proofErr w:type="spellStart"/>
-      <w:r>
-        <w:rPr>
-          <w:color w:val="1F3864" w:themeColor="accent1" w:themeShade="80"/>
-          <w:sz w:val="32"/>
-          <w:szCs w:val="32"/>
-        </w:rPr>
-        <w:t>FrontEnd</w:t>
-      </w:r>
-      <w:proofErr w:type="spellEnd"/>
-      <w:r>
-        <w:rPr>
-          <w:color w:val="1F3864" w:themeColor="accent1" w:themeShade="80"/>
-          <w:sz w:val="32"/>
-          <w:szCs w:val="32"/>
-        </w:rPr>
-        <w:t xml:space="preserve"> </w:t>
-      </w:r>
-      <w:proofErr w:type="spellStart"/>
-      <w:r>
-        <w:rPr>
-          <w:color w:val="1F3864" w:themeColor="accent1" w:themeShade="80"/>
-          <w:sz w:val="32"/>
-          <w:szCs w:val="32"/>
-        </w:rPr>
-        <w:t>HardHat</w:t>
-      </w:r>
-      <w:proofErr w:type="spellEnd"/>
-      <w:r>
-        <w:rPr>
-          <w:color w:val="1F3864" w:themeColor="accent1" w:themeShade="80"/>
-          <w:sz w:val="32"/>
-          <w:szCs w:val="32"/>
-        </w:rPr>
-        <w:t xml:space="preserve"> </w:t>
-      </w:r>
-      <w:proofErr w:type="spellStart"/>
-      <w:r>
-        <w:rPr>
-          <w:color w:val="1F3864" w:themeColor="accent1" w:themeShade="80"/>
-          <w:sz w:val="32"/>
-          <w:szCs w:val="32"/>
-        </w:rPr>
-        <w:t>FundMe</w:t>
-      </w:r>
-      <w:proofErr w:type="spellEnd"/>
+      <w:r>
+        <w:rPr>
+          <w:color w:val="1F3864" w:themeColor="accent1" w:themeShade="80"/>
+          <w:sz w:val="32"/>
+          <w:szCs w:val="32"/>
+        </w:rPr>
+        <w:t>FrontEnd HardHat FundMe</w:t>
+      </w:r>
     </w:p>
     <w:p>
       <w:pPr>
@@ -1107,6 +1023,14 @@
         </w:rPr>
         <w:t>**</w:t>
       </w:r>
+      <w:r>
+        <w:rPr>
+          <w:color w:val="00B050"/>
+          <w:sz w:val="36"/>
+          <w:szCs w:val="36"/>
+        </w:rPr>
+        <w:t>**</w:t>
+      </w:r>
     </w:p>
     <w:p>
       <w:pPr>
@@ -1155,15 +1079,23 @@
           <w:sz w:val="32"/>
           <w:szCs w:val="32"/>
         </w:rPr>
-        <w:t xml:space="preserve"> min – 1</w:t>
-      </w:r>
-      <w:r>
-        <w:rPr>
-          <w:color w:val="1F3864" w:themeColor="accent1" w:themeShade="80"/>
-          <w:sz w:val="32"/>
-          <w:szCs w:val="32"/>
-        </w:rPr>
-        <w:t>3</w:t>
+        <w:t xml:space="preserve"> min – </w:t>
+      </w:r>
+      <w:r>
+        <w:rPr>
+          <w:color w:val="1F3864" w:themeColor="accent1" w:themeShade="80"/>
+          <w:sz w:val="32"/>
+          <w:szCs w:val="32"/>
+        </w:rPr>
+        <w:t>1</w:t>
+      </w:r>
+      <w:r>
+        <w:rPr>
+          <w:color w:val="1F3864" w:themeColor="accent1" w:themeShade="80"/>
+          <w:sz w:val="32"/>
+          <w:szCs w:val="32"/>
+        </w:rPr>
+        <w:t>5</w:t>
       </w:r>
       <w:r>
         <w:rPr>
@@ -1179,7 +1111,15 @@
           <w:sz w:val="32"/>
           <w:szCs w:val="32"/>
         </w:rPr>
-        <w:t>41</w:t>
+        <w:t>0</w:t>
+      </w:r>
+      <w:r>
+        <w:rPr>
+          <w:color w:val="1F3864" w:themeColor="accent1" w:themeShade="80"/>
+          <w:sz w:val="32"/>
+          <w:szCs w:val="32"/>
+        </w:rPr>
+        <w:t>0</w:t>
       </w:r>
       <w:r>
         <w:rPr>

</xml_diff>

<commit_message>
add: [contracts/defi] defi project intialized
</commit_message>
<xml_diff>
--- a/diary.docx
+++ b/diary.docx
@@ -720,24 +720,6 @@
       </w:pPr>
       <w:r>
         <w:rPr>
-          <w:color w:val="1F3864" w:themeColor="accent1" w:themeShade="80"/>
-          <w:sz w:val="32"/>
-          <w:szCs w:val="32"/>
-        </w:rPr>
-        <w:t>Continue…</w:t>
-      </w:r>
-    </w:p>
-    <w:p>
-      <w:pPr>
-        <w:ind w:left="720"/>
-        <w:rPr>
-          <w:color w:val="1F3864" w:themeColor="accent1" w:themeShade="80"/>
-          <w:sz w:val="32"/>
-          <w:szCs w:val="32"/>
-        </w:rPr>
-      </w:pPr>
-      <w:r>
-        <w:rPr>
           <w:rFonts w:ascii="Segoe UI Emoji" w:hAnsi="Segoe UI Emoji" w:cs="Segoe UI Emoji"/>
           <w:color w:val="1F3864" w:themeColor="accent1" w:themeShade="80"/>
           <w:sz w:val="32"/>
@@ -974,24 +956,6 @@
       </w:pPr>
       <w:r>
         <w:rPr>
-          <w:color w:val="1F3864" w:themeColor="accent1" w:themeShade="80"/>
-          <w:sz w:val="32"/>
-          <w:szCs w:val="32"/>
-        </w:rPr>
-        <w:t>FrontEnd HardHat FundMe</w:t>
-      </w:r>
-    </w:p>
-    <w:p>
-      <w:pPr>
-        <w:ind w:left="720"/>
-        <w:rPr>
-          <w:color w:val="1F3864" w:themeColor="accent1" w:themeShade="80"/>
-          <w:sz w:val="32"/>
-          <w:szCs w:val="32"/>
-        </w:rPr>
-      </w:pPr>
-      <w:r>
-        <w:rPr>
           <w:rFonts w:ascii="Segoe UI Emoji" w:hAnsi="Segoe UI Emoji" w:cs="Segoe UI Emoji"/>
           <w:color w:val="1F3864" w:themeColor="accent1" w:themeShade="80"/>
           <w:sz w:val="32"/>
@@ -1231,6 +1195,616 @@
     </w:p>
     <w:p>
       <w:pPr>
+        <w:rPr>
+          <w:color w:val="1F3864" w:themeColor="accent1" w:themeShade="80"/>
+          <w:sz w:val="32"/>
+          <w:szCs w:val="32"/>
+        </w:rPr>
+      </w:pPr>
+    </w:p>
+    <w:p>
+      <w:pPr>
+        <w:rPr>
+          <w:b/>
+          <w:bCs/>
+          <w:color w:val="0D0D0D" w:themeColor="text1" w:themeTint="F2"/>
+          <w:sz w:val="32"/>
+          <w:szCs w:val="32"/>
+        </w:rPr>
+      </w:pPr>
+      <w:r>
+        <w:rPr>
+          <w:b/>
+          <w:bCs/>
+          <w:color w:val="0D0D0D" w:themeColor="text1" w:themeTint="F2"/>
+          <w:sz w:val="32"/>
+          <w:szCs w:val="32"/>
+        </w:rPr>
+        <w:t>2</w:t>
+      </w:r>
+      <w:r>
+        <w:rPr>
+          <w:b/>
+          <w:bCs/>
+          <w:color w:val="0D0D0D" w:themeColor="text1" w:themeTint="F2"/>
+          <w:sz w:val="32"/>
+          <w:szCs w:val="32"/>
+        </w:rPr>
+        <w:t>2</w:t>
+      </w:r>
+      <w:r>
+        <w:rPr>
+          <w:b/>
+          <w:bCs/>
+          <w:color w:val="0D0D0D" w:themeColor="text1" w:themeTint="F2"/>
+          <w:sz w:val="32"/>
+          <w:szCs w:val="32"/>
+        </w:rPr>
+        <w:t>-07-2022</w:t>
+      </w:r>
+    </w:p>
+    <w:p>
+      <w:pPr>
+        <w:ind w:left="720"/>
+        <w:rPr>
+          <w:color w:val="1F3864" w:themeColor="accent1" w:themeShade="80"/>
+          <w:sz w:val="32"/>
+          <w:szCs w:val="32"/>
+        </w:rPr>
+      </w:pPr>
+      <w:r>
+        <w:rPr>
+          <w:color w:val="1F3864" w:themeColor="accent1" w:themeShade="80"/>
+          <w:sz w:val="32"/>
+          <w:szCs w:val="32"/>
+        </w:rPr>
+        <w:t>Blockchain day -</w:t>
+      </w:r>
+      <w:r>
+        <w:rPr>
+          <w:color w:val="1F3864" w:themeColor="accent1" w:themeShade="80"/>
+          <w:sz w:val="32"/>
+          <w:szCs w:val="32"/>
+        </w:rPr>
+        <w:t xml:space="preserve"> 7</w:t>
+      </w:r>
+    </w:p>
+    <w:p>
+      <w:pPr>
+        <w:ind w:left="720"/>
+        <w:rPr>
+          <w:color w:val="1F3864" w:themeColor="accent1" w:themeShade="80"/>
+          <w:sz w:val="32"/>
+          <w:szCs w:val="32"/>
+        </w:rPr>
+      </w:pPr>
+      <w:r>
+        <w:rPr>
+          <w:rFonts w:ascii="Segoe UI Emoji" w:hAnsi="Segoe UI Emoji" w:cs="Segoe UI Emoji"/>
+          <w:color w:val="1F3864" w:themeColor="accent1" w:themeShade="80"/>
+          <w:sz w:val="32"/>
+          <w:szCs w:val="32"/>
+        </w:rPr>
+        <w:t>💻</w:t>
+      </w:r>
+      <w:r>
+        <w:rPr>
+          <w:color w:val="1F3864" w:themeColor="accent1" w:themeShade="80"/>
+          <w:sz w:val="32"/>
+          <w:szCs w:val="32"/>
+        </w:rPr>
+        <w:t xml:space="preserve"> </w:t>
+      </w:r>
+      <w:r>
+        <w:rPr>
+          <w:color w:val="00B050"/>
+          <w:sz w:val="36"/>
+          <w:szCs w:val="36"/>
+        </w:rPr>
+        <w:t>*</w:t>
+      </w:r>
+      <w:r>
+        <w:rPr>
+          <w:color w:val="00B050"/>
+          <w:sz w:val="36"/>
+          <w:szCs w:val="36"/>
+        </w:rPr>
+        <w:t>****</w:t>
+      </w:r>
+    </w:p>
+    <w:p>
+      <w:pPr>
+        <w:ind w:left="720"/>
+        <w:rPr>
+          <w:color w:val="1F3864" w:themeColor="accent1" w:themeShade="80"/>
+          <w:sz w:val="32"/>
+          <w:szCs w:val="32"/>
+        </w:rPr>
+      </w:pPr>
+      <w:r>
+        <w:rPr>
+          <w:color w:val="1F3864" w:themeColor="accent1" w:themeShade="80"/>
+          <w:sz w:val="32"/>
+          <w:szCs w:val="32"/>
+        </w:rPr>
+        <w:t>1</w:t>
+      </w:r>
+      <w:r>
+        <w:rPr>
+          <w:color w:val="1F3864" w:themeColor="accent1" w:themeShade="80"/>
+          <w:sz w:val="32"/>
+          <w:szCs w:val="32"/>
+        </w:rPr>
+        <w:t>5</w:t>
+      </w:r>
+      <w:r>
+        <w:rPr>
+          <w:color w:val="1F3864" w:themeColor="accent1" w:themeShade="80"/>
+          <w:sz w:val="32"/>
+          <w:szCs w:val="32"/>
+        </w:rPr>
+        <w:t>:</w:t>
+      </w:r>
+      <w:r>
+        <w:rPr>
+          <w:color w:val="1F3864" w:themeColor="accent1" w:themeShade="80"/>
+          <w:sz w:val="32"/>
+          <w:szCs w:val="32"/>
+        </w:rPr>
+        <w:t>00</w:t>
+      </w:r>
+      <w:r>
+        <w:rPr>
+          <w:color w:val="1F3864" w:themeColor="accent1" w:themeShade="80"/>
+          <w:sz w:val="32"/>
+          <w:szCs w:val="32"/>
+        </w:rPr>
+        <w:t xml:space="preserve"> min – </w:t>
+      </w:r>
+      <w:r>
+        <w:rPr>
+          <w:color w:val="1F3864" w:themeColor="accent1" w:themeShade="80"/>
+          <w:sz w:val="32"/>
+          <w:szCs w:val="32"/>
+        </w:rPr>
+        <w:t>1</w:t>
+      </w:r>
+      <w:r>
+        <w:rPr>
+          <w:color w:val="1F3864" w:themeColor="accent1" w:themeShade="80"/>
+          <w:sz w:val="32"/>
+          <w:szCs w:val="32"/>
+        </w:rPr>
+        <w:t>7</w:t>
+      </w:r>
+      <w:r>
+        <w:rPr>
+          <w:color w:val="1F3864" w:themeColor="accent1" w:themeShade="80"/>
+          <w:sz w:val="32"/>
+          <w:szCs w:val="32"/>
+        </w:rPr>
+        <w:t>:</w:t>
+      </w:r>
+      <w:r>
+        <w:rPr>
+          <w:color w:val="1F3864" w:themeColor="accent1" w:themeShade="80"/>
+          <w:sz w:val="32"/>
+          <w:szCs w:val="32"/>
+        </w:rPr>
+        <w:t>24</w:t>
+      </w:r>
+      <w:r>
+        <w:rPr>
+          <w:color w:val="1F3864" w:themeColor="accent1" w:themeShade="80"/>
+          <w:sz w:val="32"/>
+          <w:szCs w:val="32"/>
+        </w:rPr>
+        <w:t xml:space="preserve">min </w:t>
+      </w:r>
+    </w:p>
+    <w:p>
+      <w:pPr>
+        <w:ind w:left="720"/>
+        <w:rPr>
+          <w:color w:val="1F3864" w:themeColor="accent1" w:themeShade="80"/>
+          <w:sz w:val="32"/>
+          <w:szCs w:val="32"/>
+        </w:rPr>
+      </w:pPr>
+      <w:r>
+        <w:rPr>
+          <w:rFonts w:ascii="Segoe UI Emoji" w:hAnsi="Segoe UI Emoji" w:cs="Segoe UI Emoji"/>
+          <w:color w:val="1F3864" w:themeColor="accent1" w:themeShade="80"/>
+          <w:sz w:val="32"/>
+          <w:szCs w:val="32"/>
+        </w:rPr>
+        <w:t>📖</w:t>
+      </w:r>
+      <w:r>
+        <w:rPr>
+          <w:color w:val="1F3864" w:themeColor="accent1" w:themeShade="80"/>
+          <w:sz w:val="32"/>
+          <w:szCs w:val="32"/>
+        </w:rPr>
+        <w:t xml:space="preserve"> – </w:t>
+      </w:r>
+      <w:r>
+        <w:rPr>
+          <w:color w:val="1F3864" w:themeColor="accent1" w:themeShade="80"/>
+          <w:sz w:val="32"/>
+          <w:szCs w:val="32"/>
+        </w:rPr>
+        <w:t>11:00</w:t>
+      </w:r>
+      <w:r>
+        <w:rPr>
+          <w:color w:val="1F3864" w:themeColor="accent1" w:themeShade="80"/>
+          <w:sz w:val="32"/>
+          <w:szCs w:val="32"/>
+        </w:rPr>
+        <w:t xml:space="preserve"> AM –</w:t>
+      </w:r>
+      <w:r>
+        <w:rPr>
+          <w:color w:val="1F3864" w:themeColor="accent1" w:themeShade="80"/>
+          <w:sz w:val="32"/>
+          <w:szCs w:val="32"/>
+        </w:rPr>
+        <w:t xml:space="preserve"> 11</w:t>
+      </w:r>
+      <w:r>
+        <w:rPr>
+          <w:color w:val="1F3864" w:themeColor="accent1" w:themeShade="80"/>
+          <w:sz w:val="32"/>
+          <w:szCs w:val="32"/>
+        </w:rPr>
+        <w:t>:</w:t>
+      </w:r>
+      <w:r>
+        <w:rPr>
+          <w:color w:val="1F3864" w:themeColor="accent1" w:themeShade="80"/>
+          <w:sz w:val="32"/>
+          <w:szCs w:val="32"/>
+        </w:rPr>
+        <w:t>3</w:t>
+      </w:r>
+      <w:r>
+        <w:rPr>
+          <w:color w:val="1F3864" w:themeColor="accent1" w:themeShade="80"/>
+          <w:sz w:val="32"/>
+          <w:szCs w:val="32"/>
+        </w:rPr>
+        <w:t>0</w:t>
+      </w:r>
+      <w:r>
+        <w:rPr>
+          <w:color w:val="1F3864" w:themeColor="accent1" w:themeShade="80"/>
+          <w:sz w:val="32"/>
+          <w:szCs w:val="32"/>
+        </w:rPr>
+        <w:t xml:space="preserve"> </w:t>
+      </w:r>
+      <w:r>
+        <w:rPr>
+          <w:color w:val="1F3864" w:themeColor="accent1" w:themeShade="80"/>
+          <w:sz w:val="32"/>
+          <w:szCs w:val="32"/>
+        </w:rPr>
+        <w:t>PM</w:t>
+      </w:r>
+    </w:p>
+    <w:p>
+      <w:pPr>
+        <w:ind w:left="720"/>
+        <w:rPr>
+          <w:color w:val="1F3864" w:themeColor="accent1" w:themeShade="80"/>
+          <w:sz w:val="32"/>
+          <w:szCs w:val="32"/>
+        </w:rPr>
+      </w:pPr>
+    </w:p>
+    <w:p>
+      <w:pPr>
+        <w:rPr>
+          <w:b/>
+          <w:bCs/>
+          <w:color w:val="0D0D0D" w:themeColor="text1" w:themeTint="F2"/>
+          <w:sz w:val="32"/>
+          <w:szCs w:val="32"/>
+        </w:rPr>
+      </w:pPr>
+      <w:r>
+        <w:rPr>
+          <w:b/>
+          <w:bCs/>
+          <w:color w:val="0D0D0D" w:themeColor="text1" w:themeTint="F2"/>
+          <w:sz w:val="32"/>
+          <w:szCs w:val="32"/>
+        </w:rPr>
+        <w:t>2</w:t>
+      </w:r>
+      <w:r>
+        <w:rPr>
+          <w:b/>
+          <w:bCs/>
+          <w:color w:val="0D0D0D" w:themeColor="text1" w:themeTint="F2"/>
+          <w:sz w:val="32"/>
+          <w:szCs w:val="32"/>
+        </w:rPr>
+        <w:t>2</w:t>
+      </w:r>
+      <w:r>
+        <w:rPr>
+          <w:b/>
+          <w:bCs/>
+          <w:color w:val="0D0D0D" w:themeColor="text1" w:themeTint="F2"/>
+          <w:sz w:val="32"/>
+          <w:szCs w:val="32"/>
+        </w:rPr>
+        <w:t>-07-2022</w:t>
+      </w:r>
+    </w:p>
+    <w:p>
+      <w:pPr>
+        <w:ind w:left="720"/>
+        <w:rPr>
+          <w:color w:val="1F3864" w:themeColor="accent1" w:themeShade="80"/>
+          <w:sz w:val="32"/>
+          <w:szCs w:val="32"/>
+        </w:rPr>
+      </w:pPr>
+      <w:r>
+        <w:rPr>
+          <w:color w:val="1F3864" w:themeColor="accent1" w:themeShade="80"/>
+          <w:sz w:val="32"/>
+          <w:szCs w:val="32"/>
+        </w:rPr>
+        <w:t>Blockchain day -</w:t>
+      </w:r>
+      <w:r>
+        <w:rPr>
+          <w:color w:val="1F3864" w:themeColor="accent1" w:themeShade="80"/>
+          <w:sz w:val="32"/>
+          <w:szCs w:val="32"/>
+        </w:rPr>
+        <w:t xml:space="preserve"> </w:t>
+      </w:r>
+      <w:r>
+        <w:rPr>
+          <w:color w:val="1F3864" w:themeColor="accent1" w:themeShade="80"/>
+          <w:sz w:val="32"/>
+          <w:szCs w:val="32"/>
+        </w:rPr>
+        <w:t>8</w:t>
+      </w:r>
+    </w:p>
+    <w:p>
+      <w:pPr>
+        <w:ind w:left="720"/>
+        <w:rPr>
+          <w:color w:val="1F3864" w:themeColor="accent1" w:themeShade="80"/>
+          <w:sz w:val="32"/>
+          <w:szCs w:val="32"/>
+        </w:rPr>
+      </w:pPr>
+      <w:r>
+        <w:rPr>
+          <w:rFonts w:ascii="Segoe UI Emoji" w:hAnsi="Segoe UI Emoji" w:cs="Segoe UI Emoji"/>
+          <w:color w:val="1F3864" w:themeColor="accent1" w:themeShade="80"/>
+          <w:sz w:val="32"/>
+          <w:szCs w:val="32"/>
+        </w:rPr>
+        <w:t>💻</w:t>
+      </w:r>
+      <w:r>
+        <w:rPr>
+          <w:color w:val="1F3864" w:themeColor="accent1" w:themeShade="80"/>
+          <w:sz w:val="32"/>
+          <w:szCs w:val="32"/>
+        </w:rPr>
+        <w:t xml:space="preserve"> </w:t>
+      </w:r>
+      <w:r>
+        <w:rPr>
+          <w:color w:val="00B050"/>
+          <w:sz w:val="36"/>
+          <w:szCs w:val="36"/>
+        </w:rPr>
+        <w:t>*</w:t>
+      </w:r>
+      <w:r>
+        <w:rPr>
+          <w:color w:val="00B050"/>
+          <w:sz w:val="36"/>
+          <w:szCs w:val="36"/>
+        </w:rPr>
+        <w:t>****</w:t>
+      </w:r>
+    </w:p>
+    <w:p>
+      <w:pPr>
+        <w:ind w:left="720"/>
+        <w:rPr>
+          <w:color w:val="1F3864" w:themeColor="accent1" w:themeShade="80"/>
+          <w:sz w:val="32"/>
+          <w:szCs w:val="32"/>
+        </w:rPr>
+      </w:pPr>
+      <w:r>
+        <w:rPr>
+          <w:color w:val="1F3864" w:themeColor="accent1" w:themeShade="80"/>
+          <w:sz w:val="32"/>
+          <w:szCs w:val="32"/>
+        </w:rPr>
+        <w:t>1</w:t>
+      </w:r>
+      <w:r>
+        <w:rPr>
+          <w:color w:val="1F3864" w:themeColor="accent1" w:themeShade="80"/>
+          <w:sz w:val="32"/>
+          <w:szCs w:val="32"/>
+        </w:rPr>
+        <w:t>7</w:t>
+      </w:r>
+      <w:r>
+        <w:rPr>
+          <w:color w:val="1F3864" w:themeColor="accent1" w:themeShade="80"/>
+          <w:sz w:val="32"/>
+          <w:szCs w:val="32"/>
+        </w:rPr>
+        <w:t>:</w:t>
+      </w:r>
+      <w:r>
+        <w:rPr>
+          <w:color w:val="1F3864" w:themeColor="accent1" w:themeShade="80"/>
+          <w:sz w:val="32"/>
+          <w:szCs w:val="32"/>
+        </w:rPr>
+        <w:t>24</w:t>
+      </w:r>
+      <w:r>
+        <w:rPr>
+          <w:color w:val="1F3864" w:themeColor="accent1" w:themeShade="80"/>
+          <w:sz w:val="32"/>
+          <w:szCs w:val="32"/>
+        </w:rPr>
+        <w:t xml:space="preserve"> min – </w:t>
+      </w:r>
+      <w:r>
+        <w:rPr>
+          <w:color w:val="1F3864" w:themeColor="accent1" w:themeShade="80"/>
+          <w:sz w:val="32"/>
+          <w:szCs w:val="32"/>
+        </w:rPr>
+        <w:t>1</w:t>
+      </w:r>
+      <w:r>
+        <w:rPr>
+          <w:color w:val="1F3864" w:themeColor="accent1" w:themeShade="80"/>
+          <w:sz w:val="32"/>
+          <w:szCs w:val="32"/>
+        </w:rPr>
+        <w:t>8</w:t>
+      </w:r>
+      <w:r>
+        <w:rPr>
+          <w:color w:val="1F3864" w:themeColor="accent1" w:themeShade="80"/>
+          <w:sz w:val="32"/>
+          <w:szCs w:val="32"/>
+        </w:rPr>
+        <w:t>:</w:t>
+      </w:r>
+      <w:r>
+        <w:rPr>
+          <w:color w:val="1F3864" w:themeColor="accent1" w:themeShade="80"/>
+          <w:sz w:val="32"/>
+          <w:szCs w:val="32"/>
+        </w:rPr>
+        <w:t>01</w:t>
+      </w:r>
+      <w:r>
+        <w:rPr>
+          <w:color w:val="1F3864" w:themeColor="accent1" w:themeShade="80"/>
+          <w:sz w:val="32"/>
+          <w:szCs w:val="32"/>
+        </w:rPr>
+        <w:t xml:space="preserve">min </w:t>
+      </w:r>
+    </w:p>
+    <w:p>
+      <w:pPr>
+        <w:ind w:left="720"/>
+        <w:rPr>
+          <w:color w:val="1F3864" w:themeColor="accent1" w:themeShade="80"/>
+          <w:sz w:val="32"/>
+          <w:szCs w:val="32"/>
+        </w:rPr>
+      </w:pPr>
+      <w:r>
+        <w:rPr>
+          <w:rFonts w:ascii="Segoe UI Emoji" w:hAnsi="Segoe UI Emoji" w:cs="Segoe UI Emoji"/>
+          <w:color w:val="1F3864" w:themeColor="accent1" w:themeShade="80"/>
+          <w:sz w:val="32"/>
+          <w:szCs w:val="32"/>
+        </w:rPr>
+        <w:t>📖</w:t>
+      </w:r>
+      <w:r>
+        <w:rPr>
+          <w:color w:val="1F3864" w:themeColor="accent1" w:themeShade="80"/>
+          <w:sz w:val="32"/>
+          <w:szCs w:val="32"/>
+        </w:rPr>
+        <w:t xml:space="preserve"> – </w:t>
+      </w:r>
+      <w:r>
+        <w:rPr>
+          <w:color w:val="1F3864" w:themeColor="accent1" w:themeShade="80"/>
+          <w:sz w:val="32"/>
+          <w:szCs w:val="32"/>
+        </w:rPr>
+        <w:t>11:00</w:t>
+      </w:r>
+      <w:r>
+        <w:rPr>
+          <w:color w:val="1F3864" w:themeColor="accent1" w:themeShade="80"/>
+          <w:sz w:val="32"/>
+          <w:szCs w:val="32"/>
+        </w:rPr>
+        <w:t xml:space="preserve"> AM –</w:t>
+      </w:r>
+      <w:r>
+        <w:rPr>
+          <w:color w:val="1F3864" w:themeColor="accent1" w:themeShade="80"/>
+          <w:sz w:val="32"/>
+          <w:szCs w:val="32"/>
+        </w:rPr>
+        <w:t xml:space="preserve"> 11</w:t>
+      </w:r>
+      <w:r>
+        <w:rPr>
+          <w:color w:val="1F3864" w:themeColor="accent1" w:themeShade="80"/>
+          <w:sz w:val="32"/>
+          <w:szCs w:val="32"/>
+        </w:rPr>
+        <w:t>:</w:t>
+      </w:r>
+      <w:r>
+        <w:rPr>
+          <w:color w:val="1F3864" w:themeColor="accent1" w:themeShade="80"/>
+          <w:sz w:val="32"/>
+          <w:szCs w:val="32"/>
+        </w:rPr>
+        <w:t>3</w:t>
+      </w:r>
+      <w:r>
+        <w:rPr>
+          <w:color w:val="1F3864" w:themeColor="accent1" w:themeShade="80"/>
+          <w:sz w:val="32"/>
+          <w:szCs w:val="32"/>
+        </w:rPr>
+        <w:t>0</w:t>
+      </w:r>
+      <w:r>
+        <w:rPr>
+          <w:color w:val="1F3864" w:themeColor="accent1" w:themeShade="80"/>
+          <w:sz w:val="32"/>
+          <w:szCs w:val="32"/>
+        </w:rPr>
+        <w:t xml:space="preserve"> </w:t>
+      </w:r>
+      <w:r>
+        <w:rPr>
+          <w:color w:val="1F3864" w:themeColor="accent1" w:themeShade="80"/>
+          <w:sz w:val="32"/>
+          <w:szCs w:val="32"/>
+        </w:rPr>
+        <w:t>PM</w:t>
+      </w:r>
+    </w:p>
+    <w:p>
+      <w:pPr>
+        <w:ind w:left="720"/>
         <w:rPr>
           <w:color w:val="1F3864" w:themeColor="accent1" w:themeShade="80"/>
           <w:sz w:val="32"/>
@@ -1785,7 +2359,7 @@
   <w:style w:type="paragraph" w:default="1" w:styleId="Normal">
     <w:name w:val="Normal"/>
     <w:qFormat/>
-    <w:rsid w:val="007552A7"/>
+    <w:rsid w:val="006F61C5"/>
   </w:style>
   <w:style w:type="character" w:default="1" w:styleId="DefaultParagraphFont">
     <w:name w:val="Default Paragraph Font"/>

</xml_diff>